<commit_message>
Draft script for A5
</commit_message>
<xml_diff>
--- a/ReportContent/DraftScript.docx
+++ b/ReportContent/DraftScript.docx
@@ -5,42 +5,160 @@
     <w:p>
       <w:pPr>
         <w:rPr>
-          <w:lang w:val="en-AU"/>
-        </w:rPr>
-      </w:pPr>
-      <w:r>
-        <w:rPr>
-          <w:lang w:val="en-AU"/>
-        </w:rPr>
-        <w:t xml:space="preserve">Pitch to younger generation / marketing approach </w:t>
-      </w:r>
-    </w:p>
-    <w:p>
-      <w:pPr>
-        <w:rPr>
-          <w:lang w:val="en-AU"/>
-        </w:rPr>
-      </w:pPr>
-      <w:r>
-        <w:rPr>
-          <w:lang w:val="en-AU"/>
-        </w:rPr>
-        <w:t>Draft Script:</w:t>
-      </w:r>
-    </w:p>
-    <w:p>
-      <w:pPr>
-        <w:rPr>
-          <w:b/>
-          <w:lang w:val="en-AU"/>
-        </w:rPr>
-      </w:pPr>
-      <w:r>
-        <w:rPr>
-          <w:b/>
-          <w:lang w:val="en-AU"/>
-        </w:rPr>
-        <w:t>What</w:t>
+          <w:rFonts w:cstheme="minorHAnsi"/>
+          <w:lang w:val="en-AU"/>
+        </w:rPr>
+      </w:pPr>
+      <w:bookmarkStart w:id="0" w:name="_GoBack"/>
+      <w:bookmarkEnd w:id="0"/>
+    </w:p>
+    <w:p>
+      <w:pPr>
+        <w:rPr>
+          <w:rFonts w:cstheme="minorHAnsi"/>
+          <w:b/>
+          <w:sz w:val="24"/>
+          <w:szCs w:val="24"/>
+          <w:lang w:val="en-AU"/>
+        </w:rPr>
+      </w:pPr>
+      <w:r>
+        <w:rPr>
+          <w:rFonts w:cstheme="minorHAnsi"/>
+          <w:b/>
+          <w:sz w:val="24"/>
+          <w:szCs w:val="24"/>
+          <w:lang w:val="en-AU"/>
+        </w:rPr>
+        <w:t xml:space="preserve">Draft </w:t>
+      </w:r>
+      <w:r>
+        <w:rPr>
+          <w:rFonts w:cstheme="minorHAnsi"/>
+          <w:b/>
+          <w:sz w:val="24"/>
+          <w:szCs w:val="24"/>
+          <w:lang w:val="en-AU"/>
+        </w:rPr>
+        <w:t>S</w:t>
+      </w:r>
+      <w:r>
+        <w:rPr>
+          <w:rFonts w:cstheme="minorHAnsi"/>
+          <w:b/>
+          <w:sz w:val="24"/>
+          <w:szCs w:val="24"/>
+          <w:lang w:val="en-AU"/>
+        </w:rPr>
+        <w:t>cript</w:t>
+      </w:r>
+      <w:r>
+        <w:rPr>
+          <w:rFonts w:cstheme="minorHAnsi"/>
+          <w:b/>
+          <w:sz w:val="24"/>
+          <w:szCs w:val="24"/>
+          <w:lang w:val="en-AU"/>
+        </w:rPr>
+        <w:t xml:space="preserve"> </w:t>
+      </w:r>
+      <w:r>
+        <w:rPr>
+          <w:rFonts w:cstheme="minorHAnsi"/>
+          <w:b/>
+          <w:sz w:val="24"/>
+          <w:szCs w:val="24"/>
+          <w:lang w:val="en-AU"/>
+        </w:rPr>
+        <w:t>of</w:t>
+      </w:r>
+      <w:r>
+        <w:rPr>
+          <w:rFonts w:cstheme="minorHAnsi"/>
+          <w:b/>
+          <w:sz w:val="24"/>
+          <w:szCs w:val="24"/>
+          <w:lang w:val="en-AU"/>
+        </w:rPr>
+        <w:t xml:space="preserve"> P</w:t>
+      </w:r>
+      <w:r>
+        <w:rPr>
+          <w:rFonts w:cstheme="minorHAnsi"/>
+          <w:b/>
+          <w:sz w:val="24"/>
+          <w:szCs w:val="24"/>
+          <w:lang w:val="en-AU"/>
+        </w:rPr>
+        <w:t xml:space="preserve">resentation </w:t>
+      </w:r>
+    </w:p>
+    <w:p>
+      <w:pPr>
+        <w:pStyle w:val="ListParagraph"/>
+        <w:numPr>
+          <w:ilvl w:val="0"/>
+          <w:numId w:val="3"/>
+        </w:numPr>
+        <w:rPr>
+          <w:rFonts w:cstheme="minorHAnsi"/>
+          <w:i/>
+          <w:sz w:val="24"/>
+          <w:szCs w:val="24"/>
+          <w:lang w:val="en-AU"/>
+        </w:rPr>
+      </w:pPr>
+      <w:r>
+        <w:rPr>
+          <w:rFonts w:cstheme="minorHAnsi"/>
+          <w:i/>
+          <w:sz w:val="24"/>
+          <w:szCs w:val="24"/>
+          <w:lang w:val="en-AU"/>
+        </w:rPr>
+        <w:t xml:space="preserve">Pitch to younger </w:t>
+      </w:r>
+      <w:r>
+        <w:rPr>
+          <w:rFonts w:cstheme="minorHAnsi"/>
+          <w:i/>
+          <w:sz w:val="24"/>
+          <w:szCs w:val="24"/>
+          <w:lang w:val="en-AU"/>
+        </w:rPr>
+        <w:t>generation / marketing approach</w:t>
+      </w:r>
+    </w:p>
+    <w:p>
+      <w:pPr>
+        <w:rPr>
+          <w:rFonts w:cstheme="minorHAnsi"/>
+          <w:b/>
+          <w:sz w:val="24"/>
+          <w:szCs w:val="24"/>
+          <w:lang w:val="en-AU"/>
+        </w:rPr>
+      </w:pPr>
+    </w:p>
+    <w:p>
+      <w:pPr>
+        <w:rPr>
+          <w:rFonts w:cstheme="minorHAnsi"/>
+          <w:b/>
+          <w:sz w:val="24"/>
+          <w:szCs w:val="24"/>
+          <w:lang w:val="en-AU"/>
+        </w:rPr>
+      </w:pPr>
+      <w:r>
+        <w:rPr>
+          <w:rFonts w:cstheme="minorHAnsi"/>
+          <w:b/>
+          <w:sz w:val="24"/>
+          <w:szCs w:val="24"/>
+          <w:lang w:val="en-AU"/>
+        </w:rPr>
+        <w:t>Introduction</w:t>
       </w:r>
     </w:p>
     <w:p>
@@ -51,14 +169,49 @@
           <w:numId w:val="2"/>
         </w:numPr>
         <w:rPr>
-          <w:lang w:val="en-AU"/>
-        </w:rPr>
-      </w:pPr>
-      <w:r>
-        <w:rPr>
+          <w:rFonts w:cstheme="minorHAnsi"/>
+          <w:sz w:val="24"/>
+          <w:szCs w:val="24"/>
+          <w:lang w:val="en-AU"/>
+        </w:rPr>
+      </w:pPr>
+      <w:r>
+        <w:rPr>
+          <w:rFonts w:cstheme="minorHAnsi"/>
+          <w:sz w:val="24"/>
+          <w:szCs w:val="24"/>
           <w:lang w:val="en-AU"/>
         </w:rPr>
         <w:t>Introduction to XVI</w:t>
+      </w:r>
+      <w:r>
+        <w:rPr>
+          <w:rFonts w:cstheme="minorHAnsi"/>
+          <w:sz w:val="24"/>
+          <w:szCs w:val="24"/>
+          <w:lang w:val="en-AU"/>
+        </w:rPr>
+        <w:t xml:space="preserve"> and The </w:t>
+      </w:r>
+      <w:proofErr w:type="spellStart"/>
+      <w:r>
+        <w:rPr>
+          <w:rFonts w:cstheme="minorHAnsi"/>
+          <w:sz w:val="24"/>
+          <w:szCs w:val="24"/>
+          <w:lang w:val="en-AU"/>
+        </w:rPr>
+        <w:t>SocialCare</w:t>
+      </w:r>
+      <w:proofErr w:type="spellEnd"/>
+      <w:r>
+        <w:rPr>
+          <w:rFonts w:cstheme="minorHAnsi"/>
+          <w:sz w:val="24"/>
+          <w:szCs w:val="24"/>
+          <w:lang w:val="en-AU"/>
+        </w:rPr>
+        <w:t xml:space="preserve"> Chat</w:t>
       </w:r>
     </w:p>
     <w:p>
@@ -69,14 +222,20 @@
           <w:numId w:val="2"/>
         </w:numPr>
         <w:rPr>
-          <w:lang w:val="en-AU"/>
-        </w:rPr>
-      </w:pPr>
-      <w:r>
-        <w:rPr>
-          <w:lang w:val="en-AU"/>
-        </w:rPr>
-        <w:t>Purpose</w:t>
+          <w:rFonts w:cstheme="minorHAnsi"/>
+          <w:sz w:val="24"/>
+          <w:szCs w:val="24"/>
+          <w:lang w:val="en-AU"/>
+        </w:rPr>
+      </w:pPr>
+      <w:r>
+        <w:rPr>
+          <w:rFonts w:cstheme="minorHAnsi"/>
+          <w:sz w:val="24"/>
+          <w:szCs w:val="24"/>
+          <w:lang w:val="en-AU"/>
+        </w:rPr>
+        <w:t>Our passion and purpose</w:t>
       </w:r>
     </w:p>
     <w:p>
@@ -87,29 +246,167 @@
           <w:numId w:val="2"/>
         </w:numPr>
         <w:rPr>
-          <w:lang w:val="en-AU"/>
-        </w:rPr>
-      </w:pPr>
-      <w:r>
-        <w:rPr>
-          <w:lang w:val="en-AU"/>
-        </w:rPr>
-        <w:t>Passion</w:t>
-      </w:r>
-    </w:p>
-    <w:p>
-      <w:pPr>
-        <w:rPr>
-          <w:b/>
-          <w:lang w:val="en-AU"/>
-        </w:rPr>
-      </w:pPr>
-      <w:r>
-        <w:rPr>
-          <w:b/>
-          <w:lang w:val="en-AU"/>
-        </w:rPr>
-        <w:t>Who</w:t>
+          <w:rFonts w:cstheme="minorHAnsi"/>
+          <w:sz w:val="24"/>
+          <w:szCs w:val="24"/>
+          <w:lang w:val="en-AU"/>
+        </w:rPr>
+      </w:pPr>
+      <w:r>
+        <w:rPr>
+          <w:rFonts w:cstheme="minorHAnsi"/>
+          <w:sz w:val="24"/>
+          <w:szCs w:val="24"/>
+          <w:lang w:val="en-AU"/>
+        </w:rPr>
+        <w:t xml:space="preserve">We love our grandparents and feel for the elderly in the current circumstances </w:t>
+      </w:r>
+    </w:p>
+    <w:p>
+      <w:pPr>
+        <w:pStyle w:val="ListParagraph"/>
+        <w:rPr>
+          <w:rFonts w:cstheme="minorHAnsi"/>
+          <w:sz w:val="24"/>
+          <w:szCs w:val="24"/>
+          <w:lang w:val="en-AU"/>
+        </w:rPr>
+      </w:pPr>
+    </w:p>
+    <w:p>
+      <w:pPr>
+        <w:pStyle w:val="ListParagraph"/>
+        <w:rPr>
+          <w:rFonts w:cstheme="minorHAnsi"/>
+          <w:i/>
+          <w:sz w:val="24"/>
+          <w:szCs w:val="24"/>
+          <w:lang w:val="en-AU"/>
+        </w:rPr>
+      </w:pPr>
+      <w:r>
+        <w:rPr>
+          <w:rFonts w:cstheme="minorHAnsi"/>
+          <w:i/>
+          <w:sz w:val="24"/>
+          <w:szCs w:val="24"/>
+          <w:lang w:val="en-AU"/>
+        </w:rPr>
+        <w:t>“</w:t>
+      </w:r>
+      <w:r>
+        <w:rPr>
+          <w:rFonts w:cstheme="minorHAnsi"/>
+          <w:i/>
+          <w:sz w:val="24"/>
+          <w:szCs w:val="24"/>
+          <w:lang w:val="en-AU"/>
+        </w:rPr>
+        <w:t>H</w:t>
+      </w:r>
+      <w:r>
+        <w:rPr>
+          <w:rFonts w:cstheme="minorHAnsi"/>
+          <w:i/>
+          <w:sz w:val="24"/>
+          <w:szCs w:val="24"/>
+          <w:lang w:val="en-AU"/>
+        </w:rPr>
+        <w:t xml:space="preserve">i we are XVI, we are a group of 5 passionate university students that are currently learning online through the use of technology. We </w:t>
+      </w:r>
+      <w:r>
+        <w:rPr>
+          <w:rFonts w:cstheme="minorHAnsi"/>
+          <w:i/>
+          <w:sz w:val="24"/>
+          <w:szCs w:val="24"/>
+          <w:lang w:val="en-AU"/>
+        </w:rPr>
+        <w:t xml:space="preserve">all </w:t>
+      </w:r>
+      <w:r>
+        <w:rPr>
+          <w:rFonts w:cstheme="minorHAnsi"/>
+          <w:i/>
+          <w:sz w:val="24"/>
+          <w:szCs w:val="24"/>
+          <w:lang w:val="en-AU"/>
+        </w:rPr>
+        <w:t xml:space="preserve">have elderly grandparents currently in care facilities </w:t>
+      </w:r>
+      <w:r>
+        <w:rPr>
+          <w:rFonts w:cstheme="minorHAnsi"/>
+          <w:i/>
+          <w:sz w:val="24"/>
+          <w:szCs w:val="24"/>
+          <w:lang w:val="en-AU"/>
+        </w:rPr>
+        <w:t>or</w:t>
+      </w:r>
+      <w:r>
+        <w:rPr>
+          <w:rFonts w:cstheme="minorHAnsi"/>
+          <w:i/>
+          <w:sz w:val="24"/>
+          <w:szCs w:val="24"/>
+          <w:lang w:val="en-AU"/>
+        </w:rPr>
+        <w:t xml:space="preserve"> living in retirement villages, we have realised how difficult it is now to remain in touch </w:t>
+      </w:r>
+      <w:r>
+        <w:rPr>
+          <w:rFonts w:cstheme="minorHAnsi"/>
+          <w:i/>
+          <w:sz w:val="24"/>
+          <w:szCs w:val="24"/>
+          <w:lang w:val="en-AU"/>
+        </w:rPr>
+        <w:t>with them.”</w:t>
+      </w:r>
+    </w:p>
+    <w:p>
+      <w:pPr>
+        <w:rPr>
+          <w:rFonts w:cstheme="minorHAnsi"/>
+          <w:b/>
+          <w:sz w:val="24"/>
+          <w:szCs w:val="24"/>
+          <w:lang w:val="en-AU"/>
+        </w:rPr>
+      </w:pPr>
+    </w:p>
+    <w:p>
+      <w:pPr>
+        <w:rPr>
+          <w:rFonts w:cstheme="minorHAnsi"/>
+          <w:b/>
+          <w:sz w:val="24"/>
+          <w:szCs w:val="24"/>
+          <w:lang w:val="en-AU"/>
+        </w:rPr>
+      </w:pPr>
+      <w:proofErr w:type="spellStart"/>
+      <w:r>
+        <w:rPr>
+          <w:rFonts w:cstheme="minorHAnsi"/>
+          <w:b/>
+          <w:sz w:val="24"/>
+          <w:szCs w:val="24"/>
+          <w:lang w:val="en-AU"/>
+        </w:rPr>
+        <w:t>COVID19</w:t>
+      </w:r>
+      <w:proofErr w:type="spellEnd"/>
+      <w:r>
+        <w:rPr>
+          <w:rFonts w:cstheme="minorHAnsi"/>
+          <w:b/>
+          <w:sz w:val="24"/>
+          <w:szCs w:val="24"/>
+          <w:lang w:val="en-AU"/>
+        </w:rPr>
+        <w:t xml:space="preserve"> - Coronavirus</w:t>
       </w:r>
     </w:p>
     <w:p>
@@ -120,26 +417,49 @@
           <w:numId w:val="2"/>
         </w:numPr>
         <w:rPr>
-          <w:lang w:val="en-AU"/>
-        </w:rPr>
-      </w:pPr>
-      <w:r>
-        <w:rPr>
-          <w:lang w:val="en-AU"/>
-        </w:rPr>
-        <w:t xml:space="preserve">Designed </w:t>
-      </w:r>
-      <w:r>
-        <w:rPr>
-          <w:lang w:val="en-AU"/>
-        </w:rPr>
-        <w:t xml:space="preserve">specifically </w:t>
-      </w:r>
-      <w:r>
-        <w:rPr>
-          <w:lang w:val="en-AU"/>
-        </w:rPr>
-        <w:t xml:space="preserve">for the elderly </w:t>
+          <w:rFonts w:cstheme="minorHAnsi"/>
+          <w:sz w:val="24"/>
+          <w:szCs w:val="24"/>
+          <w:lang w:val="en-AU"/>
+        </w:rPr>
+      </w:pPr>
+      <w:proofErr w:type="spellStart"/>
+      <w:r>
+        <w:rPr>
+          <w:rFonts w:cstheme="minorHAnsi"/>
+          <w:sz w:val="24"/>
+          <w:szCs w:val="24"/>
+          <w:lang w:val="en-AU"/>
+        </w:rPr>
+        <w:t>COVID</w:t>
+      </w:r>
+      <w:r>
+        <w:rPr>
+          <w:rFonts w:cstheme="minorHAnsi"/>
+          <w:sz w:val="24"/>
+          <w:szCs w:val="24"/>
+          <w:lang w:val="en-AU"/>
+        </w:rPr>
+        <w:t>19</w:t>
+      </w:r>
+      <w:proofErr w:type="spellEnd"/>
+      <w:r>
+        <w:rPr>
+          <w:rFonts w:cstheme="minorHAnsi"/>
+          <w:sz w:val="24"/>
+          <w:szCs w:val="24"/>
+          <w:lang w:val="en-AU"/>
+        </w:rPr>
+        <w:t xml:space="preserve"> has disconnected so many from their loved ones…. </w:t>
+      </w:r>
+      <w:r>
+        <w:rPr>
+          <w:rFonts w:cstheme="minorHAnsi"/>
+          <w:sz w:val="24"/>
+          <w:szCs w:val="24"/>
+          <w:lang w:val="en-AU"/>
+        </w:rPr>
+        <w:sym w:font="Wingdings" w:char="F04C"/>
       </w:r>
     </w:p>
     <w:p>
@@ -150,14 +470,197 @@
           <w:numId w:val="2"/>
         </w:numPr>
         <w:rPr>
-          <w:lang w:val="en-AU"/>
-        </w:rPr>
-      </w:pPr>
-      <w:r>
-        <w:rPr>
-          <w:lang w:val="en-AU"/>
-        </w:rPr>
-        <w:t xml:space="preserve">We are marketing to the younger generations as they are the ones that will get their elderly signed up and using the application </w:t>
+          <w:rFonts w:cstheme="minorHAnsi"/>
+          <w:sz w:val="24"/>
+          <w:szCs w:val="24"/>
+          <w:lang w:val="en-AU"/>
+        </w:rPr>
+      </w:pPr>
+      <w:r>
+        <w:rPr>
+          <w:rFonts w:cstheme="minorHAnsi"/>
+          <w:sz w:val="24"/>
+          <w:szCs w:val="24"/>
+          <w:lang w:val="en-AU"/>
+        </w:rPr>
+        <w:t>The elderly have lost interacting with friend and family</w:t>
+      </w:r>
+    </w:p>
+    <w:p>
+      <w:pPr>
+        <w:pStyle w:val="ListParagraph"/>
+        <w:rPr>
+          <w:rFonts w:cstheme="minorHAnsi"/>
+          <w:sz w:val="24"/>
+          <w:szCs w:val="24"/>
+          <w:lang w:val="en-AU"/>
+        </w:rPr>
+      </w:pPr>
+    </w:p>
+    <w:p>
+      <w:pPr>
+        <w:pStyle w:val="ListParagraph"/>
+        <w:rPr>
+          <w:rFonts w:cstheme="minorHAnsi"/>
+          <w:i/>
+          <w:sz w:val="24"/>
+          <w:szCs w:val="24"/>
+          <w:lang w:val="en-AU"/>
+        </w:rPr>
+      </w:pPr>
+      <w:r>
+        <w:rPr>
+          <w:rFonts w:cstheme="minorHAnsi"/>
+          <w:sz w:val="24"/>
+          <w:szCs w:val="24"/>
+          <w:lang w:val="en-AU"/>
+        </w:rPr>
+        <w:t>“</w:t>
+      </w:r>
+      <w:proofErr w:type="spellStart"/>
+      <w:r>
+        <w:rPr>
+          <w:rFonts w:cstheme="minorHAnsi"/>
+          <w:i/>
+          <w:sz w:val="24"/>
+          <w:szCs w:val="24"/>
+          <w:lang w:val="en-AU"/>
+        </w:rPr>
+        <w:t>COVID19</w:t>
+      </w:r>
+      <w:proofErr w:type="spellEnd"/>
+      <w:r>
+        <w:rPr>
+          <w:rFonts w:cstheme="minorHAnsi"/>
+          <w:i/>
+          <w:sz w:val="24"/>
+          <w:szCs w:val="24"/>
+          <w:lang w:val="en-AU"/>
+        </w:rPr>
+        <w:t xml:space="preserve"> </w:t>
+      </w:r>
+      <w:r>
+        <w:rPr>
+          <w:rFonts w:cstheme="minorHAnsi"/>
+          <w:i/>
+          <w:sz w:val="24"/>
+          <w:szCs w:val="24"/>
+          <w:lang w:val="en-AU"/>
+        </w:rPr>
+        <w:t>has dramatically increased the d</w:t>
+      </w:r>
+      <w:r>
+        <w:rPr>
+          <w:rFonts w:cstheme="minorHAnsi"/>
+          <w:i/>
+          <w:sz w:val="24"/>
+          <w:szCs w:val="24"/>
+          <w:lang w:val="en-AU"/>
+        </w:rPr>
+        <w:t>isconnection of our loved ones</w:t>
+      </w:r>
+      <w:r>
+        <w:rPr>
+          <w:rFonts w:cstheme="minorHAnsi"/>
+          <w:i/>
+          <w:sz w:val="24"/>
+          <w:szCs w:val="24"/>
+          <w:lang w:val="en-AU"/>
+        </w:rPr>
+        <w:t>, we don’t want them to be lonely…</w:t>
+      </w:r>
+      <w:r>
+        <w:rPr>
+          <w:rFonts w:cstheme="minorHAnsi"/>
+          <w:i/>
+          <w:sz w:val="24"/>
+          <w:szCs w:val="24"/>
+          <w:lang w:val="en-AU"/>
+        </w:rPr>
+        <w:t xml:space="preserve"> we want them to be able to connect with us but also play brain teasers they enjoy in a friendly competitive </w:t>
+      </w:r>
+      <w:r>
+        <w:rPr>
+          <w:rFonts w:cstheme="minorHAnsi"/>
+          <w:i/>
+          <w:sz w:val="24"/>
+          <w:szCs w:val="24"/>
+          <w:lang w:val="en-AU"/>
+        </w:rPr>
+        <w:t>environment…</w:t>
+      </w:r>
+      <w:r>
+        <w:rPr>
+          <w:rFonts w:cstheme="minorHAnsi"/>
+          <w:i/>
+          <w:sz w:val="24"/>
+          <w:szCs w:val="24"/>
+          <w:lang w:val="en-AU"/>
+        </w:rPr>
+        <w:t>”</w:t>
+      </w:r>
+      <w:r>
+        <w:rPr>
+          <w:rFonts w:cstheme="minorHAnsi"/>
+          <w:i/>
+          <w:sz w:val="24"/>
+          <w:szCs w:val="24"/>
+          <w:lang w:val="en-AU"/>
+        </w:rPr>
+        <w:t xml:space="preserve"> </w:t>
+      </w:r>
+    </w:p>
+    <w:p>
+      <w:pPr>
+        <w:rPr>
+          <w:rFonts w:cstheme="minorHAnsi"/>
+          <w:b/>
+          <w:sz w:val="24"/>
+          <w:szCs w:val="24"/>
+          <w:lang w:val="en-AU"/>
+        </w:rPr>
+      </w:pPr>
+    </w:p>
+    <w:p>
+      <w:pPr>
+        <w:rPr>
+          <w:rFonts w:cstheme="minorHAnsi"/>
+          <w:b/>
+          <w:sz w:val="24"/>
+          <w:szCs w:val="24"/>
+          <w:lang w:val="en-AU"/>
+        </w:rPr>
+      </w:pPr>
+    </w:p>
+    <w:p>
+      <w:pPr>
+        <w:rPr>
+          <w:rFonts w:cstheme="minorHAnsi"/>
+          <w:b/>
+          <w:sz w:val="24"/>
+          <w:szCs w:val="24"/>
+          <w:lang w:val="en-AU"/>
+        </w:rPr>
+      </w:pPr>
+      <w:r>
+        <w:rPr>
+          <w:rFonts w:cstheme="minorHAnsi"/>
+          <w:b/>
+          <w:sz w:val="24"/>
+          <w:szCs w:val="24"/>
+          <w:lang w:val="en-AU"/>
+        </w:rPr>
+        <w:t>Why?</w:t>
+      </w:r>
+      <w:r>
+        <w:rPr>
+          <w:rFonts w:cstheme="minorHAnsi"/>
+          <w:b/>
+          <w:sz w:val="24"/>
+          <w:szCs w:val="24"/>
+          <w:lang w:val="en-AU"/>
+        </w:rPr>
+        <w:t xml:space="preserve"> </w:t>
       </w:r>
     </w:p>
     <w:p>
@@ -168,57 +671,20 @@
           <w:numId w:val="2"/>
         </w:numPr>
         <w:rPr>
-          <w:lang w:val="en-AU"/>
-        </w:rPr>
-      </w:pPr>
-      <w:r>
-        <w:rPr>
-          <w:lang w:val="en-AU"/>
-        </w:rPr>
-        <w:t>Launching</w:t>
-      </w:r>
-      <w:r>
-        <w:rPr>
-          <w:lang w:val="en-AU"/>
-        </w:rPr>
-        <w:t xml:space="preserve">: </w:t>
-      </w:r>
-      <w:proofErr w:type="gramStart"/>
-      <w:r>
-        <w:rPr>
-          <w:lang w:val="en-AU"/>
-        </w:rPr>
-        <w:t>XXX</w:t>
-      </w:r>
-      <w:r>
-        <w:rPr>
-          <w:lang w:val="en-AU"/>
-        </w:rPr>
-        <w:t xml:space="preserve"> ?</w:t>
-      </w:r>
-      <w:proofErr w:type="gramEnd"/>
-    </w:p>
-    <w:p>
-      <w:pPr>
-        <w:ind w:left="360"/>
-        <w:rPr>
-          <w:lang w:val="en-AU"/>
-        </w:rPr>
-      </w:pPr>
-    </w:p>
-    <w:p>
-      <w:pPr>
-        <w:rPr>
-          <w:b/>
-          <w:lang w:val="en-AU"/>
-        </w:rPr>
-      </w:pPr>
-      <w:r>
-        <w:rPr>
-          <w:b/>
-          <w:lang w:val="en-AU"/>
-        </w:rPr>
-        <w:t>Why</w:t>
+          <w:rFonts w:cstheme="minorHAnsi"/>
+          <w:sz w:val="24"/>
+          <w:szCs w:val="24"/>
+          <w:lang w:val="en-AU"/>
+        </w:rPr>
+      </w:pPr>
+      <w:r>
+        <w:rPr>
+          <w:rFonts w:cstheme="minorHAnsi"/>
+          <w:sz w:val="24"/>
+          <w:szCs w:val="24"/>
+          <w:lang w:val="en-AU"/>
+        </w:rPr>
+        <w:t xml:space="preserve"> Go into app details </w:t>
       </w:r>
     </w:p>
     <w:p>
@@ -229,47 +695,245 @@
           <w:numId w:val="2"/>
         </w:numPr>
         <w:rPr>
-          <w:lang w:val="en-AU"/>
-        </w:rPr>
-      </w:pPr>
+          <w:rFonts w:cstheme="minorHAnsi"/>
+          <w:sz w:val="24"/>
+          <w:szCs w:val="24"/>
+          <w:lang w:val="en-AU"/>
+        </w:rPr>
+      </w:pPr>
+      <w:r>
+        <w:rPr>
+          <w:rFonts w:cstheme="minorHAnsi"/>
+          <w:sz w:val="24"/>
+          <w:szCs w:val="24"/>
+          <w:lang w:val="en-AU"/>
+        </w:rPr>
+        <w:t>We have incorporated programs and software used throughout introduction</w:t>
+      </w:r>
+    </w:p>
+    <w:p>
+      <w:pPr>
+        <w:pStyle w:val="ListParagraph"/>
+        <w:rPr>
+          <w:rFonts w:cstheme="minorHAnsi"/>
+          <w:sz w:val="24"/>
+          <w:szCs w:val="24"/>
+          <w:lang w:val="en-AU"/>
+        </w:rPr>
+      </w:pPr>
+    </w:p>
+    <w:p>
+      <w:pPr>
+        <w:pStyle w:val="ListParagraph"/>
+        <w:rPr>
+          <w:rFonts w:cstheme="minorHAnsi"/>
+          <w:i/>
+          <w:sz w:val="24"/>
+          <w:szCs w:val="24"/>
+          <w:lang w:val="en-AU"/>
+        </w:rPr>
+      </w:pPr>
+      <w:r>
+        <w:rPr>
+          <w:rFonts w:cstheme="minorHAnsi"/>
+          <w:i/>
+          <w:sz w:val="24"/>
+          <w:szCs w:val="24"/>
+          <w:lang w:val="en-AU"/>
+        </w:rPr>
+        <w:t xml:space="preserve">“As a result of </w:t>
+      </w:r>
       <w:proofErr w:type="spellStart"/>
       <w:r>
         <w:rPr>
+          <w:rFonts w:cstheme="minorHAnsi"/>
+          <w:i/>
+          <w:sz w:val="24"/>
+          <w:szCs w:val="24"/>
           <w:lang w:val="en-AU"/>
         </w:rPr>
         <w:t>COVID</w:t>
       </w:r>
+      <w:r>
+        <w:rPr>
+          <w:rFonts w:cstheme="minorHAnsi"/>
+          <w:i/>
+          <w:sz w:val="24"/>
+          <w:szCs w:val="24"/>
+          <w:lang w:val="en-AU"/>
+        </w:rPr>
+        <w:t>19</w:t>
+      </w:r>
       <w:proofErr w:type="spellEnd"/>
       <w:r>
         <w:rPr>
-          <w:lang w:val="en-AU"/>
-        </w:rPr>
-        <w:t xml:space="preserve"> 19 has disconnected so many from their loved ones…. </w:t>
-      </w:r>
-      <w:r>
-        <w:rPr>
-          <w:lang w:val="en-AU"/>
-        </w:rPr>
-        <w:sym w:font="Wingdings" w:char="F04C"/>
-      </w:r>
-    </w:p>
-    <w:p>
-      <w:pPr>
-        <w:rPr>
-          <w:b/>
-          <w:lang w:val="en-AU"/>
-        </w:rPr>
-      </w:pPr>
-      <w:r>
-        <w:rPr>
-          <w:b/>
-          <w:lang w:val="en-AU"/>
-        </w:rPr>
-        <w:t>How</w:t>
-      </w:r>
-      <w:bookmarkStart w:id="0" w:name="_GoBack"/>
-    </w:p>
-    <w:bookmarkEnd w:id="0"/>
+          <w:rFonts w:cstheme="minorHAnsi"/>
+          <w:i/>
+          <w:sz w:val="24"/>
+          <w:szCs w:val="24"/>
+          <w:lang w:val="en-AU"/>
+        </w:rPr>
+        <w:t xml:space="preserve"> and the disconnection, we have designed and created an application that will connect our beloved elderly through the use of text, audio and video chat.</w:t>
+      </w:r>
+      <w:r>
+        <w:rPr>
+          <w:rFonts w:cstheme="minorHAnsi"/>
+          <w:i/>
+          <w:sz w:val="24"/>
+          <w:szCs w:val="24"/>
+          <w:lang w:val="en-AU"/>
+        </w:rPr>
+        <w:t xml:space="preserve"> The application has been designed in a way that is easy and user-</w:t>
+      </w:r>
+      <w:r>
+        <w:rPr>
+          <w:rFonts w:cstheme="minorHAnsi"/>
+          <w:i/>
+          <w:sz w:val="24"/>
+          <w:szCs w:val="24"/>
+          <w:lang w:val="en-AU"/>
+        </w:rPr>
+        <w:t xml:space="preserve">friendly to use. </w:t>
+      </w:r>
+    </w:p>
+    <w:p>
+      <w:pPr>
+        <w:pStyle w:val="ListParagraph"/>
+        <w:rPr>
+          <w:rFonts w:cstheme="minorHAnsi"/>
+          <w:i/>
+          <w:sz w:val="24"/>
+          <w:szCs w:val="24"/>
+          <w:lang w:val="en-AU"/>
+        </w:rPr>
+      </w:pPr>
+      <w:r>
+        <w:rPr>
+          <w:rFonts w:cstheme="minorHAnsi"/>
+          <w:i/>
+          <w:sz w:val="24"/>
+          <w:szCs w:val="24"/>
+          <w:lang w:val="en-AU"/>
+        </w:rPr>
+        <w:t>We have used a variety of software and programs throughout the planning, design and creation stages</w:t>
+      </w:r>
+      <w:r>
+        <w:rPr>
+          <w:rFonts w:cstheme="minorHAnsi"/>
+          <w:i/>
+          <w:sz w:val="24"/>
+          <w:szCs w:val="24"/>
+          <w:lang w:val="en-AU"/>
+        </w:rPr>
+        <w:t xml:space="preserve"> including Microsoft Azure….</w:t>
+      </w:r>
+    </w:p>
+    <w:p>
+      <w:pPr>
+        <w:pStyle w:val="ListParagraph"/>
+        <w:rPr>
+          <w:rFonts w:cstheme="minorHAnsi"/>
+          <w:i/>
+          <w:sz w:val="24"/>
+          <w:szCs w:val="24"/>
+          <w:lang w:val="en-AU"/>
+        </w:rPr>
+      </w:pPr>
+      <w:r>
+        <w:rPr>
+          <w:rFonts w:cstheme="minorHAnsi"/>
+          <w:i/>
+          <w:sz w:val="24"/>
+          <w:szCs w:val="24"/>
+          <w:lang w:val="en-AU"/>
+        </w:rPr>
+        <w:t>Let’s take a look some of the features and HOW EASY THE APP REALLY IS!!!!</w:t>
+      </w:r>
+      <w:r>
+        <w:rPr>
+          <w:rFonts w:cstheme="minorHAnsi"/>
+          <w:i/>
+          <w:sz w:val="24"/>
+          <w:szCs w:val="24"/>
+          <w:lang w:val="en-AU"/>
+        </w:rPr>
+        <w:t xml:space="preserve"> *dives into app demo</w:t>
+      </w:r>
+      <w:r>
+        <w:rPr>
+          <w:rFonts w:cstheme="minorHAnsi"/>
+          <w:i/>
+          <w:sz w:val="24"/>
+          <w:szCs w:val="24"/>
+          <w:lang w:val="en-AU"/>
+        </w:rPr>
+        <w:t>*</w:t>
+      </w:r>
+      <w:r>
+        <w:rPr>
+          <w:rFonts w:cstheme="minorHAnsi"/>
+          <w:i/>
+          <w:sz w:val="24"/>
+          <w:szCs w:val="24"/>
+          <w:lang w:val="en-AU"/>
+        </w:rPr>
+        <w:t>”</w:t>
+      </w:r>
+    </w:p>
+    <w:p>
+      <w:pPr>
+        <w:rPr>
+          <w:rFonts w:cstheme="minorHAnsi"/>
+          <w:b/>
+          <w:sz w:val="24"/>
+          <w:szCs w:val="24"/>
+          <w:lang w:val="en-AU"/>
+        </w:rPr>
+      </w:pPr>
+    </w:p>
+    <w:p>
+      <w:pPr>
+        <w:rPr>
+          <w:rFonts w:cstheme="minorHAnsi"/>
+          <w:b/>
+          <w:sz w:val="24"/>
+          <w:szCs w:val="24"/>
+          <w:lang w:val="en-AU"/>
+        </w:rPr>
+      </w:pPr>
+      <w:r>
+        <w:rPr>
+          <w:rFonts w:cstheme="minorHAnsi"/>
+          <w:b/>
+          <w:sz w:val="24"/>
+          <w:szCs w:val="24"/>
+          <w:lang w:val="en-AU"/>
+        </w:rPr>
+        <w:t xml:space="preserve">The </w:t>
+      </w:r>
+      <w:proofErr w:type="spellStart"/>
+      <w:r>
+        <w:rPr>
+          <w:rFonts w:cstheme="minorHAnsi"/>
+          <w:b/>
+          <w:sz w:val="24"/>
+          <w:szCs w:val="24"/>
+          <w:lang w:val="en-AU"/>
+        </w:rPr>
+        <w:t>SocialCare</w:t>
+      </w:r>
+      <w:proofErr w:type="spellEnd"/>
+      <w:r>
+        <w:rPr>
+          <w:rFonts w:cstheme="minorHAnsi"/>
+          <w:b/>
+          <w:sz w:val="24"/>
+          <w:szCs w:val="24"/>
+          <w:lang w:val="en-AU"/>
+        </w:rPr>
+        <w:t xml:space="preserve"> Chat</w:t>
+      </w:r>
+    </w:p>
     <w:p>
       <w:pPr>
         <w:pStyle w:val="ListParagraph"/>
@@ -278,29 +942,21 @@
           <w:numId w:val="2"/>
         </w:numPr>
         <w:rPr>
-          <w:lang w:val="en-AU"/>
-        </w:rPr>
-      </w:pPr>
-      <w:r>
-        <w:rPr>
-          <w:lang w:val="en-AU"/>
-        </w:rPr>
-        <w:t xml:space="preserve">We will </w:t>
-      </w:r>
-      <w:r>
-        <w:rPr>
-          <w:lang w:val="en-AU"/>
-        </w:rPr>
-        <w:t xml:space="preserve">“pitch” to the younger generation and inform them, it’s essentially up to them to get them </w:t>
-      </w:r>
-      <w:proofErr w:type="spellStart"/>
-      <w:r>
-        <w:rPr>
-          <w:lang w:val="en-AU"/>
-        </w:rPr>
-        <w:t>onboard</w:t>
-      </w:r>
-      <w:proofErr w:type="spellEnd"/>
+          <w:rFonts w:cstheme="minorHAnsi"/>
+          <w:sz w:val="24"/>
+          <w:szCs w:val="24"/>
+          <w:lang w:val="en-AU"/>
+        </w:rPr>
+      </w:pPr>
+      <w:r>
+        <w:rPr>
+          <w:rFonts w:cstheme="minorHAnsi"/>
+          <w:sz w:val="24"/>
+          <w:szCs w:val="24"/>
+          <w:lang w:val="en-AU"/>
+        </w:rPr>
+        <w:t>The app is intended to connect the elderly through the use of technology</w:t>
+      </w:r>
     </w:p>
     <w:p>
       <w:pPr>
@@ -310,14 +966,20 @@
           <w:numId w:val="2"/>
         </w:numPr>
         <w:rPr>
-          <w:lang w:val="en-AU"/>
-        </w:rPr>
-      </w:pPr>
-      <w:r>
-        <w:rPr>
-          <w:lang w:val="en-AU"/>
-        </w:rPr>
-        <w:t>Incorporate programs and software used throughout introduction</w:t>
+          <w:rFonts w:cstheme="minorHAnsi"/>
+          <w:sz w:val="24"/>
+          <w:szCs w:val="24"/>
+          <w:lang w:val="en-AU"/>
+        </w:rPr>
+      </w:pPr>
+      <w:r>
+        <w:rPr>
+          <w:rFonts w:cstheme="minorHAnsi"/>
+          <w:sz w:val="24"/>
+          <w:szCs w:val="24"/>
+          <w:lang w:val="en-AU"/>
+        </w:rPr>
+        <w:t xml:space="preserve">Designed specifically for the elderly </w:t>
       </w:r>
     </w:p>
     <w:p>
@@ -328,73 +990,334 @@
           <w:numId w:val="2"/>
         </w:numPr>
         <w:rPr>
-          <w:lang w:val="en-AU"/>
-        </w:rPr>
-      </w:pPr>
-      <w:r>
-        <w:rPr>
-          <w:lang w:val="en-AU"/>
-        </w:rPr>
-        <w:t xml:space="preserve">Comparison to main chat apps (fb messenger, skype, </w:t>
+          <w:rFonts w:cstheme="minorHAnsi"/>
+          <w:sz w:val="24"/>
+          <w:szCs w:val="24"/>
+          <w:lang w:val="en-AU"/>
+        </w:rPr>
+      </w:pPr>
+      <w:r>
+        <w:rPr>
+          <w:rFonts w:cstheme="minorHAnsi"/>
+          <w:sz w:val="24"/>
+          <w:szCs w:val="24"/>
+          <w:lang w:val="en-AU"/>
+        </w:rPr>
+        <w:t>Comparison t</w:t>
+      </w:r>
+      <w:r>
+        <w:rPr>
+          <w:rFonts w:cstheme="minorHAnsi"/>
+          <w:sz w:val="24"/>
+          <w:szCs w:val="24"/>
+          <w:lang w:val="en-AU"/>
+        </w:rPr>
+        <w:t>o main chat apps (Facebook Messenger, S</w:t>
+      </w:r>
+      <w:r>
+        <w:rPr>
+          <w:rFonts w:cstheme="minorHAnsi"/>
+          <w:sz w:val="24"/>
+          <w:szCs w:val="24"/>
+          <w:lang w:val="en-AU"/>
+        </w:rPr>
+        <w:t xml:space="preserve">kype, </w:t>
+      </w:r>
+      <w:r>
+        <w:rPr>
+          <w:rFonts w:cstheme="minorHAnsi"/>
+          <w:sz w:val="24"/>
+          <w:szCs w:val="24"/>
+          <w:lang w:val="en-AU"/>
+        </w:rPr>
+        <w:t>WhatsApp</w:t>
+      </w:r>
+      <w:r>
+        <w:rPr>
+          <w:rFonts w:cstheme="minorHAnsi"/>
+          <w:sz w:val="24"/>
+          <w:szCs w:val="24"/>
+          <w:lang w:val="en-AU"/>
+        </w:rPr>
+        <w:t>, Microsoft Teams, Z</w:t>
+      </w:r>
+      <w:r>
+        <w:rPr>
+          <w:rFonts w:cstheme="minorHAnsi"/>
+          <w:sz w:val="24"/>
+          <w:szCs w:val="24"/>
+          <w:lang w:val="en-AU"/>
+        </w:rPr>
+        <w:t>oom</w:t>
+      </w:r>
+      <w:r>
+        <w:rPr>
+          <w:rFonts w:cstheme="minorHAnsi"/>
+          <w:sz w:val="24"/>
+          <w:szCs w:val="24"/>
+          <w:lang w:val="en-AU"/>
+        </w:rPr>
+        <w:t xml:space="preserve">, </w:t>
       </w:r>
       <w:proofErr w:type="spellStart"/>
       <w:r>
         <w:rPr>
-          <w:lang w:val="en-AU"/>
-        </w:rPr>
-        <w:t>whatsapp</w:t>
+          <w:rFonts w:cstheme="minorHAnsi"/>
+          <w:sz w:val="24"/>
+          <w:szCs w:val="24"/>
+          <w:lang w:val="en-AU"/>
+        </w:rPr>
+        <w:t>BlueJeans</w:t>
       </w:r>
       <w:proofErr w:type="spellEnd"/>
       <w:r>
         <w:rPr>
-          <w:lang w:val="en-AU"/>
-        </w:rPr>
-        <w:t>, Microsoft teams, zoom)</w:t>
+          <w:rFonts w:cstheme="minorHAnsi"/>
+          <w:sz w:val="24"/>
+          <w:szCs w:val="24"/>
+          <w:lang w:val="en-AU"/>
+        </w:rPr>
+        <w:t>)</w:t>
       </w:r>
     </w:p>
     <w:p>
       <w:pPr>
         <w:ind w:left="360"/>
         <w:rPr>
-          <w:i/>
-          <w:lang w:val="en-AU"/>
-        </w:rPr>
-      </w:pPr>
-      <w:r>
-        <w:rPr>
-          <w:i/>
-          <w:lang w:val="en-AU"/>
-        </w:rPr>
-        <w:t xml:space="preserve">Notes: </w:t>
-      </w:r>
-      <w:r>
-        <w:rPr>
-          <w:i/>
-          <w:lang w:val="en-AU"/>
-        </w:rPr>
-        <w:t>Social care chat that solves a disconnect between the elderly and their loved ones</w:t>
-      </w:r>
-    </w:p>
-    <w:p>
-      <w:pPr>
-        <w:rPr>
-          <w:lang w:val="en-AU"/>
-        </w:rPr>
-      </w:pPr>
-    </w:p>
-    <w:p>
-      <w:pPr>
-        <w:rPr>
-          <w:b/>
-          <w:lang w:val="en-AU"/>
-        </w:rPr>
-      </w:pPr>
-      <w:r>
-        <w:rPr>
-          <w:b/>
-          <w:lang w:val="en-AU"/>
-        </w:rPr>
-        <w:t xml:space="preserve">What: </w:t>
+          <w:rFonts w:cstheme="minorHAnsi"/>
+          <w:i/>
+          <w:sz w:val="24"/>
+          <w:szCs w:val="24"/>
+          <w:lang w:val="en-AU"/>
+        </w:rPr>
+      </w:pPr>
+      <w:r>
+        <w:rPr>
+          <w:rFonts w:cstheme="minorHAnsi"/>
+          <w:i/>
+          <w:sz w:val="24"/>
+          <w:szCs w:val="24"/>
+          <w:lang w:val="en-AU"/>
+        </w:rPr>
+        <w:t>“</w:t>
+      </w:r>
+      <w:r>
+        <w:rPr>
+          <w:rFonts w:cstheme="minorHAnsi"/>
+          <w:i/>
+          <w:sz w:val="24"/>
+          <w:szCs w:val="24"/>
+          <w:lang w:val="en-AU"/>
+        </w:rPr>
+        <w:t xml:space="preserve">*continues with demo* </w:t>
+      </w:r>
+      <w:r>
+        <w:rPr>
+          <w:rFonts w:cstheme="minorHAnsi"/>
+          <w:i/>
+          <w:sz w:val="24"/>
+          <w:szCs w:val="24"/>
+          <w:lang w:val="en-AU"/>
+        </w:rPr>
+        <w:t>we</w:t>
+      </w:r>
+      <w:r>
+        <w:rPr>
+          <w:rFonts w:cstheme="minorHAnsi"/>
+          <w:i/>
+          <w:sz w:val="24"/>
+          <w:szCs w:val="24"/>
+          <w:lang w:val="en-AU"/>
+        </w:rPr>
+        <w:t xml:space="preserve"> k</w:t>
+      </w:r>
+      <w:r>
+        <w:rPr>
+          <w:rFonts w:cstheme="minorHAnsi"/>
+          <w:i/>
+          <w:sz w:val="24"/>
+          <w:szCs w:val="24"/>
+          <w:lang w:val="en-AU"/>
+        </w:rPr>
+        <w:t xml:space="preserve">now that the elderly struggle with technology so this has been front of mind throughout the planning and design of the application.  As well as the use of </w:t>
+      </w:r>
+      <w:proofErr w:type="spellStart"/>
+      <w:r>
+        <w:rPr>
+          <w:rFonts w:cstheme="minorHAnsi"/>
+          <w:i/>
+          <w:sz w:val="24"/>
+          <w:szCs w:val="24"/>
+          <w:lang w:val="en-AU"/>
+        </w:rPr>
+        <w:t>colors</w:t>
+      </w:r>
+      <w:proofErr w:type="spellEnd"/>
+      <w:r>
+        <w:rPr>
+          <w:rFonts w:cstheme="minorHAnsi"/>
+          <w:i/>
+          <w:sz w:val="24"/>
+          <w:szCs w:val="24"/>
+          <w:lang w:val="en-AU"/>
+        </w:rPr>
+        <w:t>, front and language options available.</w:t>
+      </w:r>
+    </w:p>
+    <w:p>
+      <w:pPr>
+        <w:ind w:left="360"/>
+        <w:rPr>
+          <w:rFonts w:cstheme="minorHAnsi"/>
+          <w:i/>
+          <w:sz w:val="24"/>
+          <w:szCs w:val="24"/>
+          <w:lang w:val="en-AU"/>
+        </w:rPr>
+      </w:pPr>
+      <w:r>
+        <w:rPr>
+          <w:rFonts w:cstheme="minorHAnsi"/>
+          <w:i/>
+          <w:sz w:val="24"/>
+          <w:szCs w:val="24"/>
+          <w:lang w:val="en-AU"/>
+        </w:rPr>
+        <w:t xml:space="preserve">We know there are already many options available </w:t>
+      </w:r>
+      <w:r>
+        <w:rPr>
+          <w:rFonts w:cstheme="minorHAnsi"/>
+          <w:i/>
+          <w:sz w:val="24"/>
+          <w:szCs w:val="24"/>
+          <w:lang w:val="en-AU"/>
+        </w:rPr>
+        <w:t>such as Facebook M</w:t>
+      </w:r>
+      <w:r>
+        <w:rPr>
+          <w:rFonts w:cstheme="minorHAnsi"/>
+          <w:i/>
+          <w:sz w:val="24"/>
+          <w:szCs w:val="24"/>
+          <w:lang w:val="en-AU"/>
+        </w:rPr>
+        <w:t xml:space="preserve">essenger, </w:t>
+      </w:r>
+      <w:r>
+        <w:rPr>
+          <w:rFonts w:cstheme="minorHAnsi"/>
+          <w:i/>
+          <w:sz w:val="24"/>
+          <w:szCs w:val="24"/>
+          <w:lang w:val="en-AU"/>
+        </w:rPr>
+        <w:t xml:space="preserve">Skype, </w:t>
+      </w:r>
+      <w:r>
+        <w:rPr>
+          <w:rFonts w:cstheme="minorHAnsi"/>
+          <w:i/>
+          <w:sz w:val="24"/>
+          <w:szCs w:val="24"/>
+          <w:lang w:val="en-AU"/>
+        </w:rPr>
+        <w:t>WhatsApp, Micros</w:t>
+      </w:r>
+      <w:r>
+        <w:rPr>
+          <w:rFonts w:cstheme="minorHAnsi"/>
+          <w:i/>
+          <w:sz w:val="24"/>
+          <w:szCs w:val="24"/>
+          <w:lang w:val="en-AU"/>
+        </w:rPr>
+        <w:t>o</w:t>
+      </w:r>
+      <w:r>
+        <w:rPr>
+          <w:rFonts w:cstheme="minorHAnsi"/>
+          <w:i/>
+          <w:sz w:val="24"/>
+          <w:szCs w:val="24"/>
+          <w:lang w:val="en-AU"/>
+        </w:rPr>
+        <w:t xml:space="preserve">ft Teams, Zoom and </w:t>
+      </w:r>
+      <w:proofErr w:type="spellStart"/>
+      <w:r>
+        <w:rPr>
+          <w:rFonts w:cstheme="minorHAnsi"/>
+          <w:i/>
+          <w:sz w:val="24"/>
+          <w:szCs w:val="24"/>
+          <w:lang w:val="en-AU"/>
+        </w:rPr>
+        <w:t>BlueJeans</w:t>
+      </w:r>
+      <w:proofErr w:type="spellEnd"/>
+      <w:r>
+        <w:rPr>
+          <w:rFonts w:cstheme="minorHAnsi"/>
+          <w:i/>
+          <w:sz w:val="24"/>
+          <w:szCs w:val="24"/>
+          <w:lang w:val="en-AU"/>
+        </w:rPr>
+        <w:t xml:space="preserve"> however we believe that our application is most suitable as we have had our beloved elderly front of mind and created it based on their specific needs. Other communication apps such as the few mentioned are too complicated for our elderly…</w:t>
+      </w:r>
+      <w:r>
+        <w:rPr>
+          <w:rFonts w:cstheme="minorHAnsi"/>
+          <w:i/>
+          <w:sz w:val="24"/>
+          <w:szCs w:val="24"/>
+          <w:lang w:val="en-AU"/>
+        </w:rPr>
+        <w:t xml:space="preserve">” </w:t>
+      </w:r>
+    </w:p>
+    <w:p>
+      <w:pPr>
+        <w:rPr>
+          <w:rFonts w:cstheme="minorHAnsi"/>
+          <w:b/>
+          <w:sz w:val="24"/>
+          <w:szCs w:val="24"/>
+          <w:lang w:val="en-AU"/>
+        </w:rPr>
+      </w:pPr>
+    </w:p>
+    <w:p>
+      <w:pPr>
+        <w:rPr>
+          <w:rFonts w:cstheme="minorHAnsi"/>
+          <w:b/>
+          <w:sz w:val="24"/>
+          <w:szCs w:val="24"/>
+          <w:lang w:val="en-AU"/>
+        </w:rPr>
+      </w:pPr>
+      <w:r>
+        <w:rPr>
+          <w:rFonts w:cstheme="minorHAnsi"/>
+          <w:b/>
+          <w:sz w:val="24"/>
+          <w:szCs w:val="24"/>
+          <w:lang w:val="en-AU"/>
+        </w:rPr>
+        <w:t>How</w:t>
+      </w:r>
+      <w:r>
+        <w:rPr>
+          <w:rFonts w:cstheme="minorHAnsi"/>
+          <w:b/>
+          <w:sz w:val="24"/>
+          <w:szCs w:val="24"/>
+          <w:lang w:val="en-AU"/>
+        </w:rPr>
+        <w:t>?</w:t>
       </w:r>
     </w:p>
     <w:p>
@@ -405,29 +1328,20 @@
           <w:numId w:val="2"/>
         </w:numPr>
         <w:rPr>
-          <w:lang w:val="en-AU"/>
-        </w:rPr>
-      </w:pPr>
-      <w:r>
-        <w:rPr>
-          <w:lang w:val="en-AU"/>
-        </w:rPr>
-        <w:t xml:space="preserve"> Go into app details </w:t>
-      </w:r>
-    </w:p>
-    <w:p>
-      <w:pPr>
-        <w:rPr>
-          <w:b/>
-          <w:lang w:val="en-AU"/>
-        </w:rPr>
-      </w:pPr>
-      <w:r>
-        <w:rPr>
-          <w:b/>
-          <w:lang w:val="en-AU"/>
-        </w:rPr>
-        <w:t>When</w:t>
+          <w:rFonts w:cstheme="minorHAnsi"/>
+          <w:sz w:val="24"/>
+          <w:szCs w:val="24"/>
+          <w:lang w:val="en-AU"/>
+        </w:rPr>
+      </w:pPr>
+      <w:r>
+        <w:rPr>
+          <w:rFonts w:cstheme="minorHAnsi"/>
+          <w:sz w:val="24"/>
+          <w:szCs w:val="24"/>
+          <w:lang w:val="en-AU"/>
+        </w:rPr>
+        <w:t xml:space="preserve">We are marketing to the younger generations as they are the ones that will get their elderly signed up and using the application </w:t>
       </w:r>
     </w:p>
     <w:p>
@@ -438,14 +1352,174 @@
           <w:numId w:val="2"/>
         </w:numPr>
         <w:rPr>
-          <w:lang w:val="en-AU"/>
-        </w:rPr>
-      </w:pPr>
-      <w:r>
-        <w:rPr>
-          <w:lang w:val="en-AU"/>
-        </w:rPr>
-        <w:t>Call to action</w:t>
+          <w:rFonts w:cstheme="minorHAnsi"/>
+          <w:i/>
+          <w:sz w:val="24"/>
+          <w:szCs w:val="24"/>
+          <w:lang w:val="en-AU"/>
+        </w:rPr>
+      </w:pPr>
+      <w:r>
+        <w:rPr>
+          <w:rFonts w:cstheme="minorHAnsi"/>
+          <w:sz w:val="24"/>
+          <w:szCs w:val="24"/>
+          <w:lang w:val="en-AU"/>
+        </w:rPr>
+        <w:t xml:space="preserve">We will “pitch” to the younger generation </w:t>
+      </w:r>
+      <w:r>
+        <w:rPr>
+          <w:rFonts w:cstheme="minorHAnsi"/>
+          <w:sz w:val="24"/>
+          <w:szCs w:val="24"/>
+          <w:lang w:val="en-AU"/>
+        </w:rPr>
+        <w:t xml:space="preserve">and inform them, as they will be the ones to quickly adopt the new application, assist their grandparents and elderly family friends to sign up to the app and teach them how to use it. </w:t>
+      </w:r>
+    </w:p>
+    <w:p>
+      <w:pPr>
+        <w:ind w:left="360"/>
+        <w:rPr>
+          <w:rFonts w:cstheme="minorHAnsi"/>
+          <w:i/>
+          <w:sz w:val="24"/>
+          <w:szCs w:val="24"/>
+          <w:lang w:val="en-AU"/>
+        </w:rPr>
+      </w:pPr>
+      <w:r>
+        <w:rPr>
+          <w:rFonts w:cstheme="minorHAnsi"/>
+          <w:i/>
+          <w:sz w:val="24"/>
+          <w:szCs w:val="24"/>
+          <w:lang w:val="en-AU"/>
+        </w:rPr>
+        <w:t>“</w:t>
+      </w:r>
+      <w:r>
+        <w:rPr>
+          <w:rFonts w:cstheme="minorHAnsi"/>
+          <w:i/>
+          <w:sz w:val="24"/>
+          <w:szCs w:val="24"/>
+          <w:lang w:val="en-AU"/>
+        </w:rPr>
+        <w:t xml:space="preserve">We need YOU! We need the younger generations and the </w:t>
+      </w:r>
+      <w:r>
+        <w:rPr>
+          <w:rFonts w:cstheme="minorHAnsi"/>
+          <w:i/>
+          <w:sz w:val="24"/>
+          <w:szCs w:val="24"/>
+          <w:lang w:val="en-AU"/>
+        </w:rPr>
+        <w:t>millennials</w:t>
+      </w:r>
+      <w:r>
+        <w:rPr>
+          <w:rFonts w:cstheme="minorHAnsi"/>
+          <w:i/>
+          <w:sz w:val="24"/>
+          <w:szCs w:val="24"/>
+          <w:lang w:val="en-AU"/>
+        </w:rPr>
+        <w:t xml:space="preserve"> to help us get our loved ones connected.</w:t>
+      </w:r>
+      <w:r>
+        <w:rPr>
+          <w:rFonts w:cstheme="minorHAnsi"/>
+          <w:i/>
+          <w:sz w:val="24"/>
+          <w:szCs w:val="24"/>
+          <w:lang w:val="en-AU"/>
+        </w:rPr>
+        <w:t>.</w:t>
+      </w:r>
+      <w:r>
+        <w:rPr>
+          <w:rFonts w:cstheme="minorHAnsi"/>
+          <w:i/>
+          <w:sz w:val="24"/>
+          <w:szCs w:val="24"/>
+          <w:lang w:val="en-AU"/>
+        </w:rPr>
+        <w:t>. We need you to help set them up and show them how quick and easy it is</w:t>
+      </w:r>
+      <w:r>
+        <w:rPr>
+          <w:rFonts w:cstheme="minorHAnsi"/>
+          <w:i/>
+          <w:sz w:val="24"/>
+          <w:szCs w:val="24"/>
+          <w:lang w:val="en-AU"/>
+        </w:rPr>
+        <w:t>… how quickly they can make a video call or to send a text message. As well as receive photos (and send them if they are tech-savvy enough!). We need you to show them the games and brain teasers they can play and how they can compete with their loved ones and friends</w:t>
+      </w:r>
+      <w:r>
+        <w:rPr>
+          <w:rFonts w:cstheme="minorHAnsi"/>
+          <w:i/>
+          <w:sz w:val="24"/>
+          <w:szCs w:val="24"/>
+          <w:lang w:val="en-AU"/>
+        </w:rPr>
+        <w:t>…</w:t>
+      </w:r>
+      <w:r>
+        <w:rPr>
+          <w:rFonts w:cstheme="minorHAnsi"/>
+          <w:i/>
+          <w:sz w:val="24"/>
+          <w:szCs w:val="24"/>
+          <w:lang w:val="en-AU"/>
+        </w:rPr>
+        <w:t>”</w:t>
+      </w:r>
+      <w:r>
+        <w:rPr>
+          <w:rFonts w:cstheme="minorHAnsi"/>
+          <w:i/>
+          <w:sz w:val="24"/>
+          <w:szCs w:val="24"/>
+          <w:lang w:val="en-AU"/>
+        </w:rPr>
+        <w:t xml:space="preserve"> </w:t>
+      </w:r>
+    </w:p>
+    <w:p>
+      <w:pPr>
+        <w:rPr>
+          <w:rFonts w:cstheme="minorHAnsi"/>
+          <w:b/>
+          <w:sz w:val="24"/>
+          <w:szCs w:val="24"/>
+          <w:lang w:val="en-AU"/>
+        </w:rPr>
+      </w:pPr>
+    </w:p>
+    <w:p>
+      <w:pPr>
+        <w:rPr>
+          <w:rFonts w:cstheme="minorHAnsi"/>
+          <w:b/>
+          <w:sz w:val="24"/>
+          <w:szCs w:val="24"/>
+          <w:lang w:val="en-AU"/>
+        </w:rPr>
+      </w:pPr>
+      <w:r>
+        <w:rPr>
+          <w:rFonts w:cstheme="minorHAnsi"/>
+          <w:b/>
+          <w:sz w:val="24"/>
+          <w:szCs w:val="24"/>
+          <w:lang w:val="en-AU"/>
+        </w:rPr>
+        <w:t>The app</w:t>
       </w:r>
     </w:p>
     <w:p>
@@ -456,14 +1530,20 @@
           <w:numId w:val="2"/>
         </w:numPr>
         <w:rPr>
-          <w:lang w:val="en-AU"/>
-        </w:rPr>
-      </w:pPr>
-      <w:r>
-        <w:rPr>
-          <w:lang w:val="en-AU"/>
-        </w:rPr>
-        <w:t>Links</w:t>
+          <w:rFonts w:cstheme="minorHAnsi"/>
+          <w:sz w:val="24"/>
+          <w:szCs w:val="24"/>
+          <w:lang w:val="en-AU"/>
+        </w:rPr>
+      </w:pPr>
+      <w:r>
+        <w:rPr>
+          <w:rFonts w:cstheme="minorHAnsi"/>
+          <w:sz w:val="24"/>
+          <w:szCs w:val="24"/>
+          <w:lang w:val="en-AU"/>
+        </w:rPr>
+        <w:t>Call to action</w:t>
       </w:r>
     </w:p>
     <w:p>
@@ -474,14 +1554,20 @@
           <w:numId w:val="2"/>
         </w:numPr>
         <w:rPr>
-          <w:lang w:val="en-AU"/>
-        </w:rPr>
-      </w:pPr>
-      <w:r>
-        <w:rPr>
-          <w:lang w:val="en-AU"/>
-        </w:rPr>
-        <w:t>Elderly awareness</w:t>
+          <w:rFonts w:cstheme="minorHAnsi"/>
+          <w:sz w:val="24"/>
+          <w:szCs w:val="24"/>
+          <w:lang w:val="en-AU"/>
+        </w:rPr>
+      </w:pPr>
+      <w:r>
+        <w:rPr>
+          <w:rFonts w:cstheme="minorHAnsi"/>
+          <w:sz w:val="24"/>
+          <w:szCs w:val="24"/>
+          <w:lang w:val="en-AU"/>
+        </w:rPr>
+        <w:t>Links</w:t>
       </w:r>
     </w:p>
     <w:p>
@@ -492,21 +1578,132 @@
           <w:numId w:val="2"/>
         </w:numPr>
         <w:rPr>
-          <w:b/>
-          <w:lang w:val="en-AU"/>
-        </w:rPr>
-      </w:pPr>
-      <w:r>
-        <w:rPr>
-          <w:lang w:val="en-AU"/>
-        </w:rPr>
-        <w:t xml:space="preserve">Sentimental </w:t>
-      </w:r>
-      <w:r>
-        <w:rPr>
-          <w:lang w:val="en-AU"/>
-        </w:rPr>
-        <w:t>touch!!!</w:t>
+          <w:rFonts w:cstheme="minorHAnsi"/>
+          <w:sz w:val="24"/>
+          <w:szCs w:val="24"/>
+          <w:lang w:val="en-AU"/>
+        </w:rPr>
+      </w:pPr>
+      <w:r>
+        <w:rPr>
+          <w:rFonts w:cstheme="minorHAnsi"/>
+          <w:sz w:val="24"/>
+          <w:szCs w:val="24"/>
+          <w:lang w:val="en-AU"/>
+        </w:rPr>
+        <w:t>Elderly awareness</w:t>
+      </w:r>
+    </w:p>
+    <w:p>
+      <w:pPr>
+        <w:pStyle w:val="ListParagraph"/>
+        <w:numPr>
+          <w:ilvl w:val="0"/>
+          <w:numId w:val="2"/>
+        </w:numPr>
+        <w:rPr>
+          <w:rFonts w:cstheme="minorHAnsi"/>
+          <w:b/>
+          <w:sz w:val="24"/>
+          <w:szCs w:val="24"/>
+          <w:lang w:val="en-AU"/>
+        </w:rPr>
+      </w:pPr>
+      <w:r>
+        <w:rPr>
+          <w:rFonts w:cstheme="minorHAnsi"/>
+          <w:sz w:val="24"/>
+          <w:szCs w:val="24"/>
+          <w:lang w:val="en-AU"/>
+        </w:rPr>
+        <w:t>Sentimental touch!!!</w:t>
+      </w:r>
+    </w:p>
+    <w:p>
+      <w:pPr>
+        <w:pStyle w:val="ListParagraph"/>
+        <w:numPr>
+          <w:ilvl w:val="0"/>
+          <w:numId w:val="2"/>
+        </w:numPr>
+        <w:rPr>
+          <w:rFonts w:cstheme="minorHAnsi"/>
+          <w:sz w:val="24"/>
+          <w:szCs w:val="24"/>
+          <w:lang w:val="en-AU"/>
+        </w:rPr>
+      </w:pPr>
+      <w:r>
+        <w:rPr>
+          <w:rFonts w:cstheme="minorHAnsi"/>
+          <w:sz w:val="24"/>
+          <w:szCs w:val="24"/>
+          <w:lang w:val="en-AU"/>
+        </w:rPr>
+        <w:t>Launching: XXX</w:t>
+      </w:r>
+    </w:p>
+    <w:p>
+      <w:pPr>
+        <w:ind w:left="360"/>
+        <w:rPr>
+          <w:rFonts w:cstheme="minorHAnsi"/>
+          <w:i/>
+          <w:sz w:val="24"/>
+          <w:szCs w:val="24"/>
+          <w:lang w:val="en-AU"/>
+        </w:rPr>
+      </w:pPr>
+      <w:r>
+        <w:rPr>
+          <w:rFonts w:cstheme="minorHAnsi"/>
+          <w:i/>
+          <w:sz w:val="24"/>
+          <w:szCs w:val="24"/>
+          <w:lang w:val="en-AU"/>
+        </w:rPr>
+        <w:lastRenderedPageBreak/>
+        <w:t xml:space="preserve">“We are launching XXX. </w:t>
+      </w:r>
+      <w:r>
+        <w:rPr>
+          <w:rFonts w:cstheme="minorHAnsi"/>
+          <w:i/>
+          <w:sz w:val="24"/>
+          <w:szCs w:val="24"/>
+          <w:lang w:val="en-AU"/>
+        </w:rPr>
+        <w:t xml:space="preserve"> </w:t>
+      </w:r>
+      <w:r>
+        <w:rPr>
+          <w:rFonts w:cstheme="minorHAnsi"/>
+          <w:i/>
+          <w:sz w:val="24"/>
+          <w:szCs w:val="24"/>
+          <w:lang w:val="en-AU"/>
+        </w:rPr>
+        <w:t xml:space="preserve">Go to our website or download the app, you can go to *links entered here* </w:t>
+      </w:r>
+      <w:r>
+        <w:rPr>
+          <w:rFonts w:cstheme="minorHAnsi"/>
+          <w:i/>
+          <w:sz w:val="24"/>
+          <w:szCs w:val="24"/>
+          <w:lang w:val="en-AU"/>
+        </w:rPr>
+        <w:t xml:space="preserve">to learn more!  </w:t>
+      </w:r>
+      <w:r>
+        <w:rPr>
+          <w:rFonts w:cstheme="minorHAnsi"/>
+          <w:i/>
+          <w:sz w:val="24"/>
+          <w:szCs w:val="24"/>
+          <w:lang w:val="en-AU"/>
+        </w:rPr>
+        <w:t>Let’s connect our loved ones and ensure they feel connected to us, let’s show them some love… “</w:t>
       </w:r>
     </w:p>
     <w:sectPr>
@@ -635,11 +1832,10 @@
     </w:lvl>
   </w:abstractNum>
   <w:abstractNum w:abstractNumId="1" w15:restartNumberingAfterBreak="0">
-    <w:nsid w:val="51F157CF"/>
+    <w:nsid w:val="2A652E9F"/>
     <w:multiLevelType w:val="hybridMultilevel"/>
-    <w:tmpl w:val="1CD68042"/>
-    <w:lvl w:ilvl="0" w:tplc="CB60D078">
-      <w:start w:val="5"/>
+    <w:tmpl w:val="935EFAD8"/>
+    <w:lvl w:ilvl="0" w:tplc="31D630DA">
       <w:numFmt w:val="bullet"/>
       <w:lvlText w:val="-"/>
       <w:lvlJc w:val="left"/>
@@ -747,11 +1943,127 @@
       </w:rPr>
     </w:lvl>
   </w:abstractNum>
+  <w:abstractNum w:abstractNumId="2" w15:restartNumberingAfterBreak="0">
+    <w:nsid w:val="51F157CF"/>
+    <w:multiLevelType w:val="hybridMultilevel"/>
+    <w:tmpl w:val="1CD68042"/>
+    <w:lvl w:ilvl="0" w:tplc="CB60D078">
+      <w:start w:val="5"/>
+      <w:numFmt w:val="bullet"/>
+      <w:lvlText w:val="-"/>
+      <w:lvlJc w:val="left"/>
+      <w:pPr>
+        <w:ind w:left="720" w:hanging="360"/>
+      </w:pPr>
+      <w:rPr>
+        <w:rFonts w:ascii="Calibri" w:eastAsiaTheme="minorHAnsi" w:hAnsi="Calibri" w:cs="Calibri" w:hint="default"/>
+      </w:rPr>
+    </w:lvl>
+    <w:lvl w:ilvl="1" w:tplc="04090003" w:tentative="1">
+      <w:start w:val="1"/>
+      <w:numFmt w:val="bullet"/>
+      <w:lvlText w:val="o"/>
+      <w:lvlJc w:val="left"/>
+      <w:pPr>
+        <w:ind w:left="1440" w:hanging="360"/>
+      </w:pPr>
+      <w:rPr>
+        <w:rFonts w:ascii="Courier New" w:hAnsi="Courier New" w:cs="Courier New" w:hint="default"/>
+      </w:rPr>
+    </w:lvl>
+    <w:lvl w:ilvl="2" w:tplc="04090005" w:tentative="1">
+      <w:start w:val="1"/>
+      <w:numFmt w:val="bullet"/>
+      <w:lvlText w:val=""/>
+      <w:lvlJc w:val="left"/>
+      <w:pPr>
+        <w:ind w:left="2160" w:hanging="360"/>
+      </w:pPr>
+      <w:rPr>
+        <w:rFonts w:ascii="Wingdings" w:hAnsi="Wingdings" w:hint="default"/>
+      </w:rPr>
+    </w:lvl>
+    <w:lvl w:ilvl="3" w:tplc="04090001" w:tentative="1">
+      <w:start w:val="1"/>
+      <w:numFmt w:val="bullet"/>
+      <w:lvlText w:val=""/>
+      <w:lvlJc w:val="left"/>
+      <w:pPr>
+        <w:ind w:left="2880" w:hanging="360"/>
+      </w:pPr>
+      <w:rPr>
+        <w:rFonts w:ascii="Symbol" w:hAnsi="Symbol" w:hint="default"/>
+      </w:rPr>
+    </w:lvl>
+    <w:lvl w:ilvl="4" w:tplc="04090003" w:tentative="1">
+      <w:start w:val="1"/>
+      <w:numFmt w:val="bullet"/>
+      <w:lvlText w:val="o"/>
+      <w:lvlJc w:val="left"/>
+      <w:pPr>
+        <w:ind w:left="3600" w:hanging="360"/>
+      </w:pPr>
+      <w:rPr>
+        <w:rFonts w:ascii="Courier New" w:hAnsi="Courier New" w:cs="Courier New" w:hint="default"/>
+      </w:rPr>
+    </w:lvl>
+    <w:lvl w:ilvl="5" w:tplc="04090005" w:tentative="1">
+      <w:start w:val="1"/>
+      <w:numFmt w:val="bullet"/>
+      <w:lvlText w:val=""/>
+      <w:lvlJc w:val="left"/>
+      <w:pPr>
+        <w:ind w:left="4320" w:hanging="360"/>
+      </w:pPr>
+      <w:rPr>
+        <w:rFonts w:ascii="Wingdings" w:hAnsi="Wingdings" w:hint="default"/>
+      </w:rPr>
+    </w:lvl>
+    <w:lvl w:ilvl="6" w:tplc="04090001" w:tentative="1">
+      <w:start w:val="1"/>
+      <w:numFmt w:val="bullet"/>
+      <w:lvlText w:val=""/>
+      <w:lvlJc w:val="left"/>
+      <w:pPr>
+        <w:ind w:left="5040" w:hanging="360"/>
+      </w:pPr>
+      <w:rPr>
+        <w:rFonts w:ascii="Symbol" w:hAnsi="Symbol" w:hint="default"/>
+      </w:rPr>
+    </w:lvl>
+    <w:lvl w:ilvl="7" w:tplc="04090003" w:tentative="1">
+      <w:start w:val="1"/>
+      <w:numFmt w:val="bullet"/>
+      <w:lvlText w:val="o"/>
+      <w:lvlJc w:val="left"/>
+      <w:pPr>
+        <w:ind w:left="5760" w:hanging="360"/>
+      </w:pPr>
+      <w:rPr>
+        <w:rFonts w:ascii="Courier New" w:hAnsi="Courier New" w:cs="Courier New" w:hint="default"/>
+      </w:rPr>
+    </w:lvl>
+    <w:lvl w:ilvl="8" w:tplc="04090005" w:tentative="1">
+      <w:start w:val="1"/>
+      <w:numFmt w:val="bullet"/>
+      <w:lvlText w:val=""/>
+      <w:lvlJc w:val="left"/>
+      <w:pPr>
+        <w:ind w:left="6480" w:hanging="360"/>
+      </w:pPr>
+      <w:rPr>
+        <w:rFonts w:ascii="Wingdings" w:hAnsi="Wingdings" w:hint="default"/>
+      </w:rPr>
+    </w:lvl>
+  </w:abstractNum>
   <w:num w:numId="1">
-    <w:abstractNumId w:val="1"/>
+    <w:abstractNumId w:val="2"/>
   </w:num>
   <w:num w:numId="2">
     <w:abstractNumId w:val="0"/>
+  </w:num>
+  <w:num w:numId="3">
+    <w:abstractNumId w:val="1"/>
   </w:num>
 </w:numbering>
 </file>

</xml_diff>